<commit_message>
Adiciona definição de escopo e planilha de controle de projeto
</commit_message>
<xml_diff>
--- a/1. Gerenciamento de Projeto/UEG - Pré-Projeto v1.0.docx
+++ b/1. Gerenciamento de Projeto/UEG - Pré-Projeto v1.0.docx
@@ -123,18 +123,7 @@
           <w:szCs w:val="28"/>
           <w:rtl w:val="0"/>
         </w:rPr>
-        <w:t>DANY</w:t>
-      </w:r>
-      <w:bookmarkStart w:id="17" w:name="_GoBack"/>
-      <w:bookmarkEnd w:id="17"/>
-      <w:r>
-        <w:rPr>
-          <w:rFonts w:ascii="Arial" w:hAnsi="Arial" w:eastAsia="Arial" w:cs="Arial"/>
-          <w:sz w:val="28"/>
-          <w:szCs w:val="28"/>
-          <w:rtl w:val="0"/>
-        </w:rPr>
-        <w:t>ELLIAS VAZ DE LIMA MANSO</w:t>
+        <w:t>DANYELLIAS VAZ DE LIMA MANSO</w:t>
       </w:r>
     </w:p>
     <w:p>
@@ -671,35 +660,8 @@
             </w:rPr>
             <w:tab/>
           </w:r>
-          <w:r>
-            <w:fldChar w:fldCharType="begin"/>
-          </w:r>
-          <w:r>
-            <w:instrText xml:space="preserve"> PAGEREF _heading=h.ji0c43aufeol \h </w:instrText>
-          </w:r>
-          <w:r>
-            <w:fldChar w:fldCharType="separate"/>
-          </w:r>
-          <w:r>
-            <w:rPr>
-              <w:rFonts w:ascii="Arial" w:hAnsi="Arial" w:eastAsia="Arial" w:cs="Arial"/>
-              <w:b/>
-              <w:i w:val="0"/>
-              <w:smallCaps w:val="0"/>
-              <w:strike w:val="0"/>
-              <w:color w:val="000000"/>
-              <w:sz w:val="22"/>
-              <w:szCs w:val="22"/>
-              <w:u w:val="none"/>
-              <w:shd w:val="clear" w:fill="auto"/>
-              <w:vertAlign w:val="baseline"/>
-              <w:rtl w:val="0"/>
-            </w:rPr>
-            <w:t>2</w:t>
-          </w:r>
-          <w:r>
-            <w:fldChar w:fldCharType="end"/>
-          </w:r>
+          <w:bookmarkStart w:id="17" w:name="_GoBack"/>
+          <w:bookmarkEnd w:id="17"/>
         </w:p>
         <w:p>
           <w:pPr>
@@ -5651,6 +5613,7 @@
     <w:name w:val="Cabeçalho Char"/>
     <w:basedOn w:val="8"/>
     <w:link w:val="12"/>
+    <w:qFormat/>
     <w:uiPriority w:val="99"/>
   </w:style>
   <w:style w:type="character" w:customStyle="1" w:styleId="20">

</xml_diff>